<commit_message>
Logo refusing to show up in word, shows in .htm :/
</commit_message>
<xml_diff>
--- a/render_output/Template-test.docx
+++ b/render_output/Template-test.docx
@@ -74,7 +74,7 @@
           <w:sz w:val="24"/>
           <w:szCs w:val="24"/>
         </w:rPr>
-        <w:t xml:space="preserve">Campus and Faculty: St. Augustine </w:t>
+        <w:t xml:space="preserve">Campus and Faculty: St. </w:t>
       </w:r>
       <w:r>
         <w:rPr>
@@ -84,7 +84,7 @@
           <w:sz w:val="24"/>
           <w:szCs w:val="24"/>
         </w:rPr>
-        <w:t>Campus, Faculty of Science and Technology School, Department, or Centre: Department of Computing and Information Technology</w:t>
+        <w:t>Augustine Campus, Faculty of Science and Technology School, Department, or Centre: Department of Computing and Information Technology</w:t>
       </w:r>
     </w:p>
     <w:p>
@@ -180,7 +180,17 @@
           <w:sz w:val="24"/>
           <w:szCs w:val="24"/>
         </w:rPr>
-        <w:t xml:space="preserve">Co-requisites: </w:t>
+        <w:t>Co-re</w:t>
+      </w:r>
+      <w:r>
+        <w:rPr>
+          <w:rFonts w:ascii="Times New Roman" w:eastAsia="Times New Roman" w:hAnsi="Times New Roman" w:cs="Times New Roman"/>
+          <w:b/>
+          <w:color w:val="000000"/>
+          <w:sz w:val="24"/>
+          <w:szCs w:val="24"/>
+        </w:rPr>
+        <w:t xml:space="preserve">quisites: </w:t>
       </w:r>
     </w:p>
     <w:p>
@@ -327,12 +337,12 @@
       </w:r>
       <w:r>
         <w:rPr>
-          <w:rFonts w:ascii="Segoe UI Emoji" w:hAnsi="Segoe UI Emoji" w:cs="Segoe UI Emoji"/>
+          <w:rFonts w:ascii="Segoe UI Symbol" w:eastAsia="Arial Unicode MS" w:hAnsi="Segoe UI Symbol" w:cs="Segoe UI Symbol"/>
           <w:color w:val="000000"/>
           <w:sz w:val="28"/>
           <w:szCs w:val="28"/>
         </w:rPr>
-        <w:t>☑</w:t>
+        <w:t>❑</w:t>
       </w:r>
       <w:r>
         <w:rPr>
@@ -354,12 +364,12 @@
       </w:r>
       <w:r>
         <w:rPr>
-          <w:rFonts w:ascii="Segoe UI Symbol" w:eastAsia="Arial Unicode MS" w:hAnsi="Segoe UI Symbol" w:cs="Segoe UI Symbol"/>
+          <w:rFonts w:ascii="Segoe UI Emoji" w:hAnsi="Segoe UI Emoji" w:cs="Segoe UI Emoji"/>
           <w:color w:val="000000"/>
           <w:sz w:val="28"/>
           <w:szCs w:val="28"/>
         </w:rPr>
-        <w:t>❑</w:t>
+        <w:t>☑</w:t>
       </w:r>
       <w:r>
         <w:rPr>
@@ -447,14 +457,14 @@
           <w:rFonts w:ascii="Times New Roman" w:eastAsia="Times New Roman" w:hAnsi="Times New Roman" w:cs="Times New Roman"/>
           <w:color w:val="000000"/>
         </w:rPr>
-        <w:t>This course uses an appropriate programming language as a tool to</w:t>
-      </w:r>
-      <w:r>
-        <w:rPr>
-          <w:rFonts w:ascii="Times New Roman" w:eastAsia="Times New Roman" w:hAnsi="Times New Roman" w:cs="Times New Roman"/>
-          <w:color w:val="000000"/>
-        </w:rPr>
-        <w:t xml:space="preserve"> teach fundamental programming concepts. The main concepts covered are sequence, selection and repetition logic, character and string manipulation, functions, and a basic introduction to arrays and their applications. </w:t>
+        <w:t>This course uses an appropriate programming language as</w:t>
+      </w:r>
+      <w:r>
+        <w:rPr>
+          <w:rFonts w:ascii="Times New Roman" w:eastAsia="Times New Roman" w:hAnsi="Times New Roman" w:cs="Times New Roman"/>
+          <w:color w:val="000000"/>
+        </w:rPr>
+        <w:t xml:space="preserve"> a tool to teach fundamental programming concepts. The main concepts covered are sequence, selection and repetition logic, character and string manipulation, functions, and a basic introduction to arrays and their applications. </w:t>
       </w:r>
     </w:p>
     <w:p>
@@ -505,21 +515,21 @@
           <w:rFonts w:ascii="Times New Roman" w:eastAsia="Times New Roman" w:hAnsi="Times New Roman" w:cs="Times New Roman"/>
           <w:color w:val="000000"/>
         </w:rPr>
-        <w:t>This course equips stu</w:t>
-      </w:r>
-      <w:r>
-        <w:rPr>
-          <w:rFonts w:ascii="Times New Roman" w:eastAsia="Times New Roman" w:hAnsi="Times New Roman" w:cs="Times New Roman"/>
-          <w:color w:val="000000"/>
-        </w:rPr>
-        <w:t>dents to solve problems on computer based systems. It identifies what type of problems can be solved by such systems and which cannot. It guides students on methods of developing structured algorithms. The focus on this course is problem description and pr</w:t>
-      </w:r>
-      <w:r>
-        <w:rPr>
-          <w:rFonts w:ascii="Times New Roman" w:eastAsia="Times New Roman" w:hAnsi="Times New Roman" w:cs="Times New Roman"/>
-          <w:color w:val="000000"/>
-        </w:rPr>
-        <w:t xml:space="preserve">esentation using either flowcharting or pseudocode tools. The selected programming language is used as a vehicle to show the basics of programming algorithms. </w:t>
+        <w:t xml:space="preserve">This course </w:t>
+      </w:r>
+      <w:r>
+        <w:rPr>
+          <w:rFonts w:ascii="Times New Roman" w:eastAsia="Times New Roman" w:hAnsi="Times New Roman" w:cs="Times New Roman"/>
+          <w:color w:val="000000"/>
+        </w:rPr>
+        <w:t>equips students to solve problems on computer based systems. It identifies what type of problems can be solved by such systems and which cannot. It guides students on methods of developing structured algorithms. The focus on this course is problem descript</w:t>
+      </w:r>
+      <w:r>
+        <w:rPr>
+          <w:rFonts w:ascii="Times New Roman" w:eastAsia="Times New Roman" w:hAnsi="Times New Roman" w:cs="Times New Roman"/>
+          <w:color w:val="000000"/>
+        </w:rPr>
+        <w:t xml:space="preserve">ion and presentation using either flowcharting or pseudocode tools. The selected programming language is used as a vehicle to show the basics of programming algorithms. </w:t>
       </w:r>
     </w:p>
     <w:p>
@@ -737,7 +747,6 @@
           <w:rFonts w:ascii="Times New Roman" w:eastAsia="Times New Roman" w:hAnsi="Times New Roman" w:cs="Times New Roman"/>
           <w:color w:val="000000"/>
         </w:rPr>
-        <w:lastRenderedPageBreak/>
         <w:t>5. Analyse and explain the behaviour of simple programs involving the fundamental programming constructs variables</w:t>
       </w:r>
       <w:r>
@@ -1494,15 +1503,7 @@
                 <w:rFonts w:ascii="Times New Roman" w:eastAsia="Times New Roman" w:hAnsi="Times New Roman" w:cs="Times New Roman"/>
                 <w:color w:val="000000"/>
               </w:rPr>
-              <w:t xml:space="preserve">Interactive tutorial sessions - students solve problems </w:t>
-            </w:r>
-            <w:r>
-              <w:rPr>
-                <w:rFonts w:ascii="Times New Roman" w:eastAsia="Times New Roman" w:hAnsi="Times New Roman" w:cs="Times New Roman"/>
-                <w:color w:val="000000"/>
-              </w:rPr>
-              <w:lastRenderedPageBreak/>
-              <w:t>on the board</w:t>
+              <w:t>Interactive tutorial sessions - students solve problems on the board</w:t>
             </w:r>
           </w:p>
         </w:tc>
@@ -1533,7 +1534,6 @@
                 <w:rFonts w:ascii="Times New Roman" w:eastAsia="Times New Roman" w:hAnsi="Times New Roman" w:cs="Times New Roman"/>
                 <w:color w:val="000000"/>
               </w:rPr>
-              <w:lastRenderedPageBreak/>
               <w:t>Problem-based Learning</w:t>
             </w:r>
           </w:p>
@@ -7524,7 +7524,6 @@
                 <w:sz w:val="20"/>
                 <w:szCs w:val="20"/>
               </w:rPr>
-              <w:lastRenderedPageBreak/>
               <w:t>Coursework Exam 2</w:t>
             </w:r>
           </w:p>
@@ -9607,7 +9606,6 @@
           <w:rFonts w:ascii="Times New Roman" w:eastAsia="Times New Roman" w:hAnsi="Times New Roman" w:cs="Times New Roman"/>
           <w:color w:val="000000"/>
         </w:rPr>
-        <w:lastRenderedPageBreak/>
         <w:t xml:space="preserve">Faculties on other Campuses   </w:t>
       </w:r>
       <w:r>
@@ -11858,7 +11856,6 @@
                 <w:rFonts w:ascii="Times New Roman" w:eastAsia="Times New Roman" w:hAnsi="Times New Roman" w:cs="Times New Roman"/>
                 <w:color w:val="000000"/>
               </w:rPr>
-              <w:lastRenderedPageBreak/>
               <w:t xml:space="preserve">10. </w:t>
             </w:r>
           </w:p>
@@ -12628,7 +12625,6 @@
           <w:sz w:val="32"/>
           <w:szCs w:val="32"/>
         </w:rPr>
-        <w:lastRenderedPageBreak/>
         <w:t xml:space="preserve">THE UNIVERSITY OF THE WEST INDIES  </w:t>
       </w:r>
     </w:p>
@@ -12679,7 +12675,7 @@
           <w:sz w:val="24"/>
           <w:szCs w:val="24"/>
         </w:rPr>
-        <w:t xml:space="preserve">Campus and Faculty: St. Augustine </w:t>
+        <w:t xml:space="preserve">Campus and Faculty: St. </w:t>
       </w:r>
       <w:r>
         <w:rPr>
@@ -12689,7 +12685,7 @@
           <w:sz w:val="24"/>
           <w:szCs w:val="24"/>
         </w:rPr>
-        <w:t>Campus, Faculty of Science and Technology School, Department, or Centre: Department of Computing and Information Technology</w:t>
+        <w:t>Augustine Campus, Faculty of Science and Technology School, Department, or Centre: Department of Computing and Information Technology</w:t>
       </w:r>
     </w:p>
     <w:p>
@@ -12932,12 +12928,12 @@
       </w:r>
       <w:r>
         <w:rPr>
-          <w:rFonts w:ascii="Segoe UI Emoji" w:hAnsi="Segoe UI Emoji" w:cs="Segoe UI Emoji"/>
+          <w:rFonts w:ascii="Segoe UI Symbol" w:eastAsia="Arial Unicode MS" w:hAnsi="Segoe UI Symbol" w:cs="Segoe UI Symbol"/>
           <w:color w:val="000000"/>
           <w:sz w:val="28"/>
           <w:szCs w:val="28"/>
         </w:rPr>
-        <w:t>☑</w:t>
+        <w:t>❑</w:t>
       </w:r>
       <w:r>
         <w:rPr>
@@ -12959,12 +12955,12 @@
       </w:r>
       <w:r>
         <w:rPr>
-          <w:rFonts w:ascii="Segoe UI Symbol" w:eastAsia="Arial Unicode MS" w:hAnsi="Segoe UI Symbol" w:cs="Segoe UI Symbol"/>
+          <w:rFonts w:ascii="Segoe UI Emoji" w:hAnsi="Segoe UI Emoji" w:cs="Segoe UI Emoji"/>
           <w:color w:val="000000"/>
           <w:sz w:val="28"/>
           <w:szCs w:val="28"/>
         </w:rPr>
-        <w:t>❑</w:t>
+        <w:t>☑</w:t>
       </w:r>
       <w:r>
         <w:rPr>
@@ -13352,7 +13348,6 @@
           <w:rFonts w:ascii="Times New Roman" w:eastAsia="Times New Roman" w:hAnsi="Times New Roman" w:cs="Times New Roman"/>
           <w:color w:val="000000"/>
         </w:rPr>
-        <w:lastRenderedPageBreak/>
         <w:t xml:space="preserve">4. Discuss the runtime and memory efficiency of principal algorithms for sorting, searching, and hashing.  </w:t>
       </w:r>
     </w:p>
@@ -13919,15 +13914,7 @@
                 <w:rFonts w:ascii="Times New Roman" w:eastAsia="Times New Roman" w:hAnsi="Times New Roman" w:cs="Times New Roman"/>
                 <w:color w:val="000000"/>
               </w:rPr>
-              <w:t xml:space="preserve">Online Activities </w:t>
-            </w:r>
-            <w:r>
-              <w:rPr>
-                <w:rFonts w:ascii="Times New Roman" w:eastAsia="Times New Roman" w:hAnsi="Times New Roman" w:cs="Times New Roman"/>
-                <w:color w:val="000000"/>
-              </w:rPr>
-              <w:lastRenderedPageBreak/>
-              <w:t>(myElearning)</w:t>
+              <w:t>Online Activities (myElearning)</w:t>
             </w:r>
           </w:p>
         </w:tc>
@@ -13953,7 +13940,6 @@
                 <w:rFonts w:ascii="Times New Roman" w:eastAsia="Times New Roman" w:hAnsi="Times New Roman" w:cs="Times New Roman"/>
                 <w:color w:val="000000"/>
               </w:rPr>
-              <w:lastRenderedPageBreak/>
               <w:t>Quizzes</w:t>
             </w:r>
           </w:p>
@@ -14175,14 +14161,7 @@
                 <w:rFonts w:ascii="Times New Roman" w:eastAsia="Times New Roman" w:hAnsi="Times New Roman" w:cs="Times New Roman"/>
                 <w:color w:val="000000"/>
               </w:rPr>
-              <w:t>Write programs to solve problems. Can make use of online-ju</w:t>
-            </w:r>
-            <w:r>
-              <w:rPr>
-                <w:rFonts w:ascii="Times New Roman" w:eastAsia="Times New Roman" w:hAnsi="Times New Roman" w:cs="Times New Roman"/>
-                <w:color w:val="000000"/>
-              </w:rPr>
-              <w:t>dges for practice.</w:t>
+              <w:t>Write programs to solve problems. Can make use of online-judges for practice.</w:t>
             </w:r>
           </w:p>
         </w:tc>
@@ -14964,7 +14943,15 @@
           <w:b/>
           <w:color w:val="000000"/>
         </w:rPr>
-        <w:t xml:space="preserve">8. Course Assessments Description  </w:t>
+        <w:t xml:space="preserve">8. </w:t>
+      </w:r>
+      <w:r>
+        <w:rPr>
+          <w:rFonts w:ascii="Times New Roman" w:eastAsia="Times New Roman" w:hAnsi="Times New Roman" w:cs="Times New Roman"/>
+          <w:b/>
+          <w:color w:val="000000"/>
+        </w:rPr>
+        <w:t xml:space="preserve">Course Assessments Description  </w:t>
       </w:r>
     </w:p>
     <w:p>
@@ -15006,15 +14993,7 @@
           <w:b/>
           <w:color w:val="000000"/>
         </w:rPr>
-        <w:t xml:space="preserve">9. </w:t>
-      </w:r>
-      <w:r>
-        <w:rPr>
-          <w:rFonts w:ascii="Times New Roman" w:eastAsia="Times New Roman" w:hAnsi="Times New Roman" w:cs="Times New Roman"/>
-          <w:b/>
-          <w:color w:val="000000"/>
-        </w:rPr>
-        <w:t xml:space="preserve">Course Assessment Type and Course Learning Outcome Matrix  </w:t>
+        <w:t xml:space="preserve">9. Course Assessment Type and Course Learning Outcome Matrix  </w:t>
       </w:r>
     </w:p>
     <w:tbl>
@@ -18022,7 +18001,6 @@
                 <w:sz w:val="20"/>
                 <w:szCs w:val="20"/>
               </w:rPr>
-              <w:lastRenderedPageBreak/>
               <w:t>Quiz 3</w:t>
             </w:r>
           </w:p>
@@ -21361,16 +21339,7 @@
           <w:b/>
           <w:color w:val="000000"/>
         </w:rPr>
-        <w:t xml:space="preserve">Signature: Dean/Director_________________________________________________  </w:t>
-      </w:r>
-      <w:r>
-        <w:rPr>
-          <w:rFonts w:ascii="Times New Roman" w:eastAsia="Times New Roman" w:hAnsi="Times New Roman" w:cs="Times New Roman"/>
-          <w:b/>
-          <w:color w:val="000000"/>
-        </w:rPr>
-        <w:lastRenderedPageBreak/>
-        <w:t>Signature: Department Head</w:t>
+        <w:t>Signature: Dean/Director_________________________________________________  Signature: Department Head</w:t>
       </w:r>
       <w:r>
         <w:rPr>
@@ -23588,7 +23557,6 @@
                 <w:rFonts w:ascii="Times New Roman" w:eastAsia="Times New Roman" w:hAnsi="Times New Roman" w:cs="Times New Roman"/>
                 <w:color w:val="000000"/>
               </w:rPr>
-              <w:lastRenderedPageBreak/>
               <w:t xml:space="preserve">10. </w:t>
             </w:r>
           </w:p>
@@ -24499,7 +24467,6 @@
           <w:sz w:val="32"/>
           <w:szCs w:val="32"/>
         </w:rPr>
-        <w:lastRenderedPageBreak/>
         <w:t xml:space="preserve">THE UNIVERSITY OF THE WEST INDIES  </w:t>
       </w:r>
     </w:p>
@@ -24574,7 +24541,17 @@
           <w:sz w:val="24"/>
           <w:szCs w:val="24"/>
         </w:rPr>
-        <w:t>Course Code and Title: COMP 3609 Game Programming</w:t>
+        <w:t>Course Code and Ti</w:t>
+      </w:r>
+      <w:r>
+        <w:rPr>
+          <w:rFonts w:ascii="Times New Roman" w:eastAsia="Times New Roman" w:hAnsi="Times New Roman" w:cs="Times New Roman"/>
+          <w:b/>
+          <w:color w:val="000000"/>
+          <w:sz w:val="24"/>
+          <w:szCs w:val="24"/>
+        </w:rPr>
+        <w:t>tle: COMP 3609 Game Programming</w:t>
       </w:r>
     </w:p>
     <w:p>
@@ -24793,12 +24770,12 @@
       </w:r>
       <w:r>
         <w:rPr>
-          <w:rFonts w:ascii="Segoe UI Emoji" w:hAnsi="Segoe UI Emoji" w:cs="Segoe UI Emoji"/>
+          <w:rFonts w:ascii="Segoe UI Symbol" w:eastAsia="Arial Unicode MS" w:hAnsi="Segoe UI Symbol" w:cs="Segoe UI Symbol"/>
           <w:color w:val="000000"/>
           <w:sz w:val="28"/>
           <w:szCs w:val="28"/>
         </w:rPr>
-        <w:t>☑</w:t>
+        <w:t>❑</w:t>
       </w:r>
       <w:r>
         <w:rPr>
@@ -24820,12 +24797,12 @@
       </w:r>
       <w:r>
         <w:rPr>
-          <w:rFonts w:ascii="Segoe UI Symbol" w:eastAsia="Arial Unicode MS" w:hAnsi="Segoe UI Symbol" w:cs="Segoe UI Symbol"/>
+          <w:rFonts w:ascii="Segoe UI Emoji" w:hAnsi="Segoe UI Emoji" w:cs="Segoe UI Emoji"/>
           <w:color w:val="000000"/>
           <w:sz w:val="28"/>
           <w:szCs w:val="28"/>
         </w:rPr>
-        <w:t>❑</w:t>
+        <w:t>☑</w:t>
       </w:r>
       <w:r>
         <w:rPr>
@@ -25152,7 +25129,6 @@
           <w:rFonts w:ascii="Times New Roman" w:eastAsia="Times New Roman" w:hAnsi="Times New Roman" w:cs="Times New Roman"/>
           <w:color w:val="000000"/>
         </w:rPr>
-        <w:lastRenderedPageBreak/>
         <w:t xml:space="preserve">1. Use an appropriate 2D API to draw and colour various shapes.  </w:t>
       </w:r>
     </w:p>
@@ -25695,13 +25671,6 @@
           <w:color w:val="000000"/>
         </w:rPr>
         <w:br/>
-      </w:r>
-      <w:r>
-        <w:rPr>
-          <w:rFonts w:ascii="Times New Roman" w:eastAsia="Times New Roman" w:hAnsi="Times New Roman" w:cs="Times New Roman"/>
-          <w:color w:val="000000"/>
-        </w:rPr>
-        <w:lastRenderedPageBreak/>
         <w:t>9.1 A Sound API</w:t>
       </w:r>
       <w:r>
@@ -26575,7 +26544,6 @@
                 <w:sz w:val="20"/>
                 <w:szCs w:val="20"/>
               </w:rPr>
-              <w:lastRenderedPageBreak/>
               <w:t xml:space="preserve">Type </w:t>
             </w:r>
           </w:p>
@@ -32154,7 +32122,7 @@
           <w:b/>
           <w:color w:val="000000"/>
         </w:rPr>
-        <w:t>12. Projected additional Cost (if</w:t>
+        <w:t xml:space="preserve">12. </w:t>
       </w:r>
       <w:r>
         <w:rPr>
@@ -32162,7 +32130,7 @@
           <w:b/>
           <w:color w:val="000000"/>
         </w:rPr>
-        <w:t xml:space="preserve"> any) for Proposed Undergraduate Course: None </w:t>
+        <w:t xml:space="preserve">Projected additional Cost (if any) for Proposed Undergraduate Course: None </w:t>
       </w:r>
     </w:p>
     <w:p>
@@ -32200,7 +32168,14 @@
           <w:rFonts w:ascii="Times New Roman" w:eastAsia="Times New Roman" w:hAnsi="Times New Roman" w:cs="Times New Roman"/>
           <w:color w:val="000000"/>
         </w:rPr>
-        <w:t xml:space="preserve">Academic staff from the Department of Computing and Information Technology were consulted on  the proposal and full support was given for the changes to the curriculum. </w:t>
+        <w:t>Academic staff from the Department of Computing and Information Technology were consulted on  the proposal and full support was given for the chan</w:t>
+      </w:r>
+      <w:r>
+        <w:rPr>
+          <w:rFonts w:ascii="Times New Roman" w:eastAsia="Times New Roman" w:hAnsi="Times New Roman" w:cs="Times New Roman"/>
+          <w:color w:val="000000"/>
+        </w:rPr>
+        <w:t xml:space="preserve">ges to the curriculum. </w:t>
       </w:r>
     </w:p>
     <w:p>
@@ -32224,17 +32199,7 @@
           <w:sz w:val="24"/>
           <w:szCs w:val="24"/>
         </w:rPr>
-        <w:t>14. A</w:t>
-      </w:r>
-      <w:r>
-        <w:rPr>
-          <w:rFonts w:ascii="Times New Roman" w:eastAsia="Times New Roman" w:hAnsi="Times New Roman" w:cs="Times New Roman"/>
-          <w:b/>
-          <w:color w:val="000000"/>
-          <w:sz w:val="24"/>
-          <w:szCs w:val="24"/>
-        </w:rPr>
-        <w:t xml:space="preserve">ll relevant BUS Policies are available at: </w:t>
+        <w:t xml:space="preserve">14. All relevant BUS Policies are available at: </w:t>
       </w:r>
       <w:r>
         <w:rPr>
@@ -32325,7 +32290,15 @@
           <w:b/>
           <w:color w:val="000000"/>
         </w:rPr>
-        <w:t xml:space="preserve">_____________________________________________________________________________________  </w:t>
+        <w:t>___________________________________________________</w:t>
+      </w:r>
+      <w:r>
+        <w:rPr>
+          <w:rFonts w:ascii="Times New Roman" w:eastAsia="Times New Roman" w:hAnsi="Times New Roman" w:cs="Times New Roman"/>
+          <w:b/>
+          <w:color w:val="000000"/>
+        </w:rPr>
+        <w:t xml:space="preserve">__________________________________  </w:t>
       </w:r>
     </w:p>
     <w:p>
@@ -32427,7 +32400,15 @@
           <w:b/>
           <w:color w:val="000000"/>
         </w:rPr>
-        <w:t xml:space="preserve">Date of Recommendation by Faculty Board/APAD:  </w:t>
+        <w:t xml:space="preserve">Date </w:t>
+      </w:r>
+      <w:r>
+        <w:rPr>
+          <w:rFonts w:ascii="Times New Roman" w:eastAsia="Times New Roman" w:hAnsi="Times New Roman" w:cs="Times New Roman"/>
+          <w:b/>
+          <w:color w:val="000000"/>
+        </w:rPr>
+        <w:t xml:space="preserve">of Recommendation by Faculty Board/APAD:  </w:t>
       </w:r>
     </w:p>
     <w:p>
@@ -32453,14 +32434,7 @@
           <w:rFonts w:ascii="Times New Roman" w:eastAsia="Times New Roman" w:hAnsi="Times New Roman" w:cs="Times New Roman"/>
           <w:color w:val="000000"/>
         </w:rPr>
-        <w:t>_________________________________________</w:t>
-      </w:r>
-      <w:r>
-        <w:rPr>
-          <w:rFonts w:ascii="Times New Roman" w:eastAsia="Times New Roman" w:hAnsi="Times New Roman" w:cs="Times New Roman"/>
-          <w:color w:val="000000"/>
-        </w:rPr>
-        <w:t xml:space="preserve">_____  </w:t>
+        <w:t xml:space="preserve">______________________________________________  </w:t>
       </w:r>
     </w:p>
     <w:p>
@@ -32772,17 +32746,7 @@
                 <w:sz w:val="20"/>
                 <w:szCs w:val="20"/>
               </w:rPr>
-              <w:t>Wee</w:t>
-            </w:r>
-            <w:r>
-              <w:rPr>
-                <w:rFonts w:ascii="Times New Roman" w:eastAsia="Times New Roman" w:hAnsi="Times New Roman" w:cs="Times New Roman"/>
-                <w:b/>
-                <w:color w:val="000000"/>
-                <w:sz w:val="20"/>
-                <w:szCs w:val="20"/>
-              </w:rPr>
-              <w:t xml:space="preserve">k </w:t>
+              <w:t xml:space="preserve">Week </w:t>
             </w:r>
           </w:p>
         </w:tc>
@@ -32930,7 +32894,6 @@
                 <w:sz w:val="20"/>
                 <w:szCs w:val="20"/>
               </w:rPr>
-              <w:lastRenderedPageBreak/>
               <w:t>Resources</w:t>
             </w:r>
           </w:p>
@@ -32968,7 +32931,6 @@
                 <w:sz w:val="20"/>
                 <w:szCs w:val="20"/>
               </w:rPr>
-              <w:lastRenderedPageBreak/>
               <w:t>Learning</w:t>
             </w:r>
           </w:p>
@@ -34222,14 +34184,7 @@
                 <w:rFonts w:ascii="Times New Roman" w:eastAsia="Times New Roman" w:hAnsi="Times New Roman" w:cs="Times New Roman"/>
                 <w:color w:val="000000"/>
               </w:rPr>
-              <w:t>Lectures</w:t>
-            </w:r>
-            <w:r>
-              <w:rPr>
-                <w:rFonts w:ascii="Times New Roman" w:eastAsia="Times New Roman" w:hAnsi="Times New Roman" w:cs="Times New Roman"/>
-                <w:color w:val="000000"/>
-              </w:rPr>
-              <w:t>, Tutorials, Worksheets, online videos</w:t>
+              <w:t>Lectures, Tutorials, Worksheets, online videos</w:t>
             </w:r>
           </w:p>
         </w:tc>
@@ -35223,17 +35178,7 @@
                 <w:sz w:val="20"/>
                 <w:szCs w:val="20"/>
               </w:rPr>
-              <w:t xml:space="preserve">Course Review(No introduction of new subject </w:t>
-            </w:r>
-            <w:r>
-              <w:rPr>
-                <w:rFonts w:ascii="Times New Roman" w:eastAsia="Times New Roman" w:hAnsi="Times New Roman" w:cs="Times New Roman"/>
-                <w:color w:val="000000"/>
-                <w:sz w:val="20"/>
-                <w:szCs w:val="20"/>
-              </w:rPr>
-              <w:lastRenderedPageBreak/>
-              <w:t>matter)</w:t>
+              <w:t>Course Review(No introduction of new subject matter)</w:t>
             </w:r>
           </w:p>
         </w:tc>
@@ -35286,15 +35231,7 @@
                 <w:rFonts w:ascii="Times New Roman" w:eastAsia="Times New Roman" w:hAnsi="Times New Roman" w:cs="Times New Roman"/>
                 <w:color w:val="000000"/>
               </w:rPr>
-              <w:t xml:space="preserve">Lectures, Tutorials, </w:t>
-            </w:r>
-            <w:r>
-              <w:rPr>
-                <w:rFonts w:ascii="Times New Roman" w:eastAsia="Times New Roman" w:hAnsi="Times New Roman" w:cs="Times New Roman"/>
-                <w:color w:val="000000"/>
-              </w:rPr>
-              <w:lastRenderedPageBreak/>
-              <w:t>Worksheets, online videos</w:t>
+              <w:t>Lectures, Tutorials, Worksheets, online videos</w:t>
             </w:r>
           </w:p>
         </w:tc>
@@ -35322,16 +35259,7 @@
                 <w:rFonts w:ascii="Times New Roman" w:eastAsia="Times New Roman" w:hAnsi="Times New Roman" w:cs="Times New Roman"/>
                 <w:color w:val="000000"/>
               </w:rPr>
-              <w:lastRenderedPageBreak/>
-              <w:t xml:space="preserve">Presentation, Practical </w:t>
-            </w:r>
-            <w:r>
-              <w:rPr>
-                <w:rFonts w:ascii="Times New Roman" w:eastAsia="Times New Roman" w:hAnsi="Times New Roman" w:cs="Times New Roman"/>
-                <w:color w:val="000000"/>
-              </w:rPr>
-              <w:lastRenderedPageBreak/>
-              <w:t>Exam</w:t>
+              <w:t>Presentation, Practical Exam</w:t>
             </w:r>
           </w:p>
         </w:tc>
@@ -35359,7 +35287,6 @@
                 <w:rFonts w:ascii="Times New Roman" w:eastAsia="Times New Roman" w:hAnsi="Times New Roman" w:cs="Times New Roman"/>
                 <w:color w:val="000000"/>
               </w:rPr>
-              <w:lastRenderedPageBreak/>
               <w:t>WK12</w:t>
             </w:r>
           </w:p>

</xml_diff>